<commit_message>
Se modifico valor ganado en minutas rol de planeacion
</commit_message>
<xml_diff>
--- a/02. Desarrollo del proyecto/01.Reuniones semanales/Semana 2/Roles/Minuta_Rol_Planeacion_Semana2_v1_13102018_v1.docx
+++ b/02. Desarrollo del proyecto/01.Reuniones semanales/Semana 2/Roles/Minuta_Rol_Planeacion_Semana2_v1_13102018_v1.docx
@@ -1,11 +1,9 @@
 
 <file path=word/document.xml><?xml version="1.0" encoding="utf-8"?>
-<w:document xmlns:wpc="http://schemas.microsoft.com/office/word/2010/wordprocessingCanvas" xmlns:cx="http://schemas.microsoft.com/office/drawing/2014/chartex" xmlns:mc="http://schemas.openxmlformats.org/markup-compatibility/2006" xmlns:o="urn:schemas-microsoft-com:office:office" xmlns:r="http://schemas.openxmlformats.org/officeDocument/2006/relationships" xmlns:m="http://schemas.openxmlformats.org/officeDocument/2006/math" xmlns:v="urn:schemas-microsoft-com:vml" xmlns:wp14="http://schemas.microsoft.com/office/word/2010/wordprocessingDrawing" xmlns:wp="http://schemas.openxmlformats.org/drawingml/2006/wordprocessingDrawing" xmlns:w10="urn:schemas-microsoft-com:office:word" xmlns:w="http://schemas.openxmlformats.org/wordprocessingml/2006/main" xmlns:w14="http://schemas.microsoft.com/office/word/2010/wordml" xmlns:w15="http://schemas.microsoft.com/office/word/2012/wordml" xmlns:w16se="http://schemas.microsoft.com/office/word/2015/wordml/symex" xmlns:wpg="http://schemas.microsoft.com/office/word/2010/wordprocessingGroup" xmlns:wpi="http://schemas.microsoft.com/office/word/2010/wordprocessingInk" xmlns:wne="http://schemas.microsoft.com/office/word/2006/wordml" xmlns:wps="http://schemas.microsoft.com/office/word/2010/wordprocessingShape" mc:Ignorable="w14 w15 w16se wp14">
+<w:document xmlns:wpc="http://schemas.microsoft.com/office/word/2010/wordprocessingCanvas" xmlns:cx="http://schemas.microsoft.com/office/drawing/2014/chartex" xmlns:cx1="http://schemas.microsoft.com/office/drawing/2015/9/8/chartex" xmlns:cx2="http://schemas.microsoft.com/office/drawing/2015/10/21/chartex" xmlns:cx3="http://schemas.microsoft.com/office/drawing/2016/5/9/chartex" xmlns:cx4="http://schemas.microsoft.com/office/drawing/2016/5/10/chartex" xmlns:cx5="http://schemas.microsoft.com/office/drawing/2016/5/11/chartex" xmlns:cx6="http://schemas.microsoft.com/office/drawing/2016/5/12/chartex" xmlns:cx7="http://schemas.microsoft.com/office/drawing/2016/5/13/chartex" xmlns:cx8="http://schemas.microsoft.com/office/drawing/2016/5/14/chartex" xmlns:mc="http://schemas.openxmlformats.org/markup-compatibility/2006" xmlns:aink="http://schemas.microsoft.com/office/drawing/2016/ink" xmlns:am3d="http://schemas.microsoft.com/office/drawing/2017/model3d" xmlns:o="urn:schemas-microsoft-com:office:office" xmlns:r="http://schemas.openxmlformats.org/officeDocument/2006/relationships" xmlns:m="http://schemas.openxmlformats.org/officeDocument/2006/math" xmlns:v="urn:schemas-microsoft-com:vml" xmlns:wp14="http://schemas.microsoft.com/office/word/2010/wordprocessingDrawing" xmlns:wp="http://schemas.openxmlformats.org/drawingml/2006/wordprocessingDrawing" xmlns:w10="urn:schemas-microsoft-com:office:word" xmlns:w="http://schemas.openxmlformats.org/wordprocessingml/2006/main" xmlns:w14="http://schemas.microsoft.com/office/word/2010/wordml" xmlns:w15="http://schemas.microsoft.com/office/word/2012/wordml" xmlns:w16cid="http://schemas.microsoft.com/office/word/2016/wordml/cid" xmlns:w16se="http://schemas.microsoft.com/office/word/2015/wordml/symex" xmlns:wpg="http://schemas.microsoft.com/office/word/2010/wordprocessingGroup" xmlns:wpi="http://schemas.microsoft.com/office/word/2010/wordprocessingInk" xmlns:wne="http://schemas.microsoft.com/office/word/2006/wordml" xmlns:wps="http://schemas.microsoft.com/office/word/2010/wordprocessingShape" mc:Ignorable="w14 w15 w16se w16cid wp14">
   <w:body>
     <w:p>
       <w:bookmarkStart w:id="0" w:name="_Toc492892116"/>
-      <w:bookmarkStart w:id="1" w:name="_GoBack"/>
-      <w:bookmarkEnd w:id="1"/>
     </w:p>
     <w:p/>
     <w:p>
@@ -27,7 +25,7 @@
     </w:p>
     <w:tbl>
       <w:tblPr>
-        <w:tblStyle w:val="Tabladecuadrcula1clara-nfasis1"/>
+        <w:tblStyle w:val="Tablaconcuadrcula1clara-nfasis1"/>
         <w:tblW w:w="0" w:type="auto"/>
         <w:tblInd w:w="1028" w:type="dxa"/>
         <w:tblLook w:val="04A0" w:firstRow="1" w:lastRow="0" w:firstColumn="1" w:lastColumn="0" w:noHBand="0" w:noVBand="1"/>
@@ -287,7 +285,7 @@
     </w:p>
     <w:tbl>
       <w:tblPr>
-        <w:tblStyle w:val="Tabladecuadrcula1clara-nfasis1"/>
+        <w:tblStyle w:val="Tablaconcuadrcula1clara-nfasis1"/>
         <w:tblW w:w="0" w:type="auto"/>
         <w:tblInd w:w="936" w:type="dxa"/>
         <w:tblLook w:val="0600" w:firstRow="0" w:lastRow="0" w:firstColumn="0" w:lastColumn="0" w:noHBand="1" w:noVBand="1"/>
@@ -498,7 +496,7 @@
     </w:p>
     <w:tbl>
       <w:tblPr>
-        <w:tblStyle w:val="Tabladecuadrcula1clara-nfasis1"/>
+        <w:tblStyle w:val="Tablaconcuadrcula1clara-nfasis1"/>
         <w:tblW w:w="0" w:type="auto"/>
         <w:tblInd w:w="988" w:type="dxa"/>
         <w:tblLook w:val="04A0" w:firstRow="1" w:lastRow="0" w:firstColumn="1" w:lastColumn="0" w:noHBand="0" w:noVBand="1"/>
@@ -767,7 +765,25 @@
                 <w:sz w:val="20"/>
                 <w:szCs w:val="24"/>
               </w:rPr>
-              <w:t>Marisol Galvan Soto</w:t>
+              <w:t xml:space="preserve">Marisol </w:t>
+            </w:r>
+            <w:proofErr w:type="spellStart"/>
+            <w:r>
+              <w:rPr>
+                <w:rFonts w:ascii="Arial" w:hAnsi="Arial" w:cs="Arial"/>
+                <w:sz w:val="20"/>
+                <w:szCs w:val="24"/>
+              </w:rPr>
+              <w:t>Galvan</w:t>
+            </w:r>
+            <w:proofErr w:type="spellEnd"/>
+            <w:r>
+              <w:rPr>
+                <w:rFonts w:ascii="Arial" w:hAnsi="Arial" w:cs="Arial"/>
+                <w:sz w:val="20"/>
+                <w:szCs w:val="24"/>
+              </w:rPr>
+              <w:t xml:space="preserve"> Soto</w:t>
             </w:r>
           </w:p>
         </w:tc>
@@ -1028,7 +1044,7 @@
     </w:p>
     <w:tbl>
       <w:tblPr>
-        <w:tblStyle w:val="Tabladecuadrcula1clara-nfasis1"/>
+        <w:tblStyle w:val="Tablaconcuadrcula1clara-nfasis1"/>
         <w:tblW w:w="4688" w:type="pct"/>
         <w:tblInd w:w="864" w:type="dxa"/>
         <w:tblLook w:val="04A0" w:firstRow="1" w:lastRow="0" w:firstColumn="1" w:lastColumn="0" w:noHBand="0" w:noVBand="1"/>
@@ -1274,7 +1290,16 @@
                 <w:sz w:val="20"/>
                 <w:szCs w:val="24"/>
               </w:rPr>
-              <w:t>Capacitación del automatizado</w:t>
+              <w:t xml:space="preserve">Capacitación del </w:t>
+            </w:r>
+            <w:proofErr w:type="spellStart"/>
+            <w:r>
+              <w:rPr>
+                <w:rFonts w:ascii="Arial" w:hAnsi="Arial" w:cs="Arial"/>
+                <w:sz w:val="20"/>
+                <w:szCs w:val="24"/>
+              </w:rPr>
+              <w:t>automatizado</w:t>
             </w:r>
             <w:r>
               <w:rPr>
@@ -1284,6 +1309,7 @@
               </w:rPr>
               <w:t>r</w:t>
             </w:r>
+            <w:proofErr w:type="spellEnd"/>
             <w:r>
               <w:rPr>
                 <w:rFonts w:ascii="Arial" w:hAnsi="Arial" w:cs="Arial"/>
@@ -1420,8 +1446,18 @@
                 <w:sz w:val="20"/>
                 <w:szCs w:val="24"/>
               </w:rPr>
-              <w:t>Capacitación en Bootstrap y Jquery</w:t>
-            </w:r>
+              <w:t xml:space="preserve">Capacitación en Bootstrap y </w:t>
+            </w:r>
+            <w:proofErr w:type="spellStart"/>
+            <w:r>
+              <w:rPr>
+                <w:rFonts w:ascii="Arial" w:hAnsi="Arial" w:cs="Arial"/>
+                <w:sz w:val="20"/>
+                <w:szCs w:val="24"/>
+              </w:rPr>
+              <w:t>Jquery</w:t>
+            </w:r>
+            <w:proofErr w:type="spellEnd"/>
           </w:p>
         </w:tc>
         <w:tc>
@@ -1775,7 +1811,16 @@
                 <w:sz w:val="20"/>
                 <w:szCs w:val="24"/>
               </w:rPr>
-              <w:t>Capacitación del automatizado</w:t>
+              <w:t xml:space="preserve">Capacitación del </w:t>
+            </w:r>
+            <w:proofErr w:type="spellStart"/>
+            <w:r>
+              <w:rPr>
+                <w:rFonts w:ascii="Arial" w:hAnsi="Arial" w:cs="Arial"/>
+                <w:sz w:val="20"/>
+                <w:szCs w:val="24"/>
+              </w:rPr>
+              <w:t>automatizado</w:t>
             </w:r>
             <w:r>
               <w:rPr>
@@ -1785,6 +1830,7 @@
               </w:rPr>
               <w:t>r</w:t>
             </w:r>
+            <w:proofErr w:type="spellEnd"/>
             <w:r>
               <w:rPr>
                 <w:rFonts w:ascii="Arial" w:hAnsi="Arial" w:cs="Arial"/>
@@ -1904,8 +1950,18 @@
                 <w:sz w:val="20"/>
                 <w:szCs w:val="24"/>
               </w:rPr>
-              <w:t>Capacitación en Bootstrap y Jquery</w:t>
-            </w:r>
+              <w:t xml:space="preserve">Capacitación en Bootstrap y </w:t>
+            </w:r>
+            <w:proofErr w:type="spellStart"/>
+            <w:r>
+              <w:rPr>
+                <w:rFonts w:ascii="Arial" w:hAnsi="Arial" w:cs="Arial"/>
+                <w:sz w:val="20"/>
+                <w:szCs w:val="24"/>
+              </w:rPr>
+              <w:t>Jquery</w:t>
+            </w:r>
+            <w:proofErr w:type="spellEnd"/>
           </w:p>
         </w:tc>
         <w:tc>
@@ -2344,7 +2400,16 @@
                 <w:sz w:val="20"/>
                 <w:szCs w:val="24"/>
               </w:rPr>
-              <w:t>Capacitación del automatizado</w:t>
+              <w:t xml:space="preserve">Capacitación del </w:t>
+            </w:r>
+            <w:proofErr w:type="spellStart"/>
+            <w:r>
+              <w:rPr>
+                <w:rFonts w:ascii="Arial" w:hAnsi="Arial" w:cs="Arial"/>
+                <w:sz w:val="20"/>
+                <w:szCs w:val="24"/>
+              </w:rPr>
+              <w:t>automatizado</w:t>
             </w:r>
             <w:r>
               <w:rPr>
@@ -2354,6 +2419,7 @@
               </w:rPr>
               <w:t>r</w:t>
             </w:r>
+            <w:proofErr w:type="spellEnd"/>
             <w:r>
               <w:rPr>
                 <w:rFonts w:ascii="Arial" w:hAnsi="Arial" w:cs="Arial"/>
@@ -2466,8 +2532,18 @@
                 <w:sz w:val="20"/>
                 <w:szCs w:val="24"/>
               </w:rPr>
-              <w:t>Capacitación en Bootstrap y Jquery</w:t>
-            </w:r>
+              <w:t xml:space="preserve">Capacitación en Bootstrap y </w:t>
+            </w:r>
+            <w:proofErr w:type="spellStart"/>
+            <w:r>
+              <w:rPr>
+                <w:rFonts w:ascii="Arial" w:hAnsi="Arial" w:cs="Arial"/>
+                <w:sz w:val="20"/>
+                <w:szCs w:val="24"/>
+              </w:rPr>
+              <w:t>Jquery</w:t>
+            </w:r>
+            <w:proofErr w:type="spellEnd"/>
           </w:p>
         </w:tc>
         <w:tc>
@@ -3008,7 +3084,16 @@
                 <w:sz w:val="20"/>
                 <w:szCs w:val="24"/>
               </w:rPr>
-              <w:t>Capacitación del automatizado</w:t>
+              <w:t xml:space="preserve">Capacitación del </w:t>
+            </w:r>
+            <w:proofErr w:type="spellStart"/>
+            <w:r>
+              <w:rPr>
+                <w:rFonts w:ascii="Arial" w:hAnsi="Arial" w:cs="Arial"/>
+                <w:sz w:val="20"/>
+                <w:szCs w:val="24"/>
+              </w:rPr>
+              <w:t>automatizado</w:t>
             </w:r>
             <w:r>
               <w:rPr>
@@ -3018,6 +3103,7 @@
               </w:rPr>
               <w:t>r</w:t>
             </w:r>
+            <w:proofErr w:type="spellEnd"/>
             <w:r>
               <w:rPr>
                 <w:rFonts w:ascii="Arial" w:hAnsi="Arial" w:cs="Arial"/>
@@ -3130,8 +3216,18 @@
                 <w:sz w:val="20"/>
                 <w:szCs w:val="24"/>
               </w:rPr>
-              <w:t>Capacitación en Bootstrap y Jquery</w:t>
-            </w:r>
+              <w:t xml:space="preserve">Capacitación en Bootstrap y </w:t>
+            </w:r>
+            <w:proofErr w:type="spellStart"/>
+            <w:r>
+              <w:rPr>
+                <w:rFonts w:ascii="Arial" w:hAnsi="Arial" w:cs="Arial"/>
+                <w:sz w:val="20"/>
+                <w:szCs w:val="24"/>
+              </w:rPr>
+              <w:t>Jquery</w:t>
+            </w:r>
+            <w:proofErr w:type="spellEnd"/>
           </w:p>
         </w:tc>
         <w:tc>
@@ -3549,7 +3645,7 @@
     </w:p>
     <w:tbl>
       <w:tblPr>
-        <w:tblStyle w:val="Tabladecuadrcula1clara-nfasis1"/>
+        <w:tblStyle w:val="Tablaconcuadrcula1clara-nfasis1"/>
         <w:tblW w:w="4688" w:type="pct"/>
         <w:tblInd w:w="864" w:type="dxa"/>
         <w:tblLook w:val="04A0" w:firstRow="1" w:lastRow="0" w:firstColumn="1" w:lastColumn="0" w:noHBand="0" w:noVBand="1"/>
@@ -4380,7 +4476,25 @@
                 <w:sz w:val="20"/>
                 <w:szCs w:val="24"/>
               </w:rPr>
-              <w:t>Conexión del automatizador con BD</w:t>
+              <w:t xml:space="preserve">Conexión del </w:t>
+            </w:r>
+            <w:proofErr w:type="spellStart"/>
+            <w:r>
+              <w:rPr>
+                <w:rFonts w:ascii="Arial" w:hAnsi="Arial" w:cs="Arial"/>
+                <w:sz w:val="20"/>
+                <w:szCs w:val="24"/>
+              </w:rPr>
+              <w:t>automatizador</w:t>
+            </w:r>
+            <w:proofErr w:type="spellEnd"/>
+            <w:r>
+              <w:rPr>
+                <w:rFonts w:ascii="Arial" w:hAnsi="Arial" w:cs="Arial"/>
+                <w:sz w:val="20"/>
+                <w:szCs w:val="24"/>
+              </w:rPr>
+              <w:t xml:space="preserve"> con BD</w:t>
             </w:r>
           </w:p>
         </w:tc>
@@ -5409,7 +5523,7 @@
     </w:p>
     <w:tbl>
       <w:tblPr>
-        <w:tblStyle w:val="Tabladecuadrcula1clara-nfasis1"/>
+        <w:tblStyle w:val="Tablaconcuadrcula1clara-nfasis1"/>
         <w:tblW w:w="4600" w:type="pct"/>
         <w:tblInd w:w="864" w:type="dxa"/>
         <w:tblLook w:val="04A0" w:firstRow="1" w:lastRow="0" w:firstColumn="1" w:lastColumn="0" w:noHBand="0" w:noVBand="1"/>
@@ -5550,6 +5664,7 @@
                 <w:szCs w:val="24"/>
               </w:rPr>
             </w:pPr>
+            <w:proofErr w:type="gramStart"/>
             <w:r>
               <w:rPr>
                 <w:rFonts w:ascii="Arial Narrow" w:hAnsi="Arial Narrow" w:cs="Arial"/>
@@ -5564,55 +5679,120 @@
                 <w:sz w:val="24"/>
                 <w:szCs w:val="24"/>
               </w:rPr>
-              <w:t>laneado semana del 14 / 10 / 2018</w:t>
-            </w:r>
-          </w:p>
-        </w:tc>
-        <w:tc>
-          <w:tcPr>
-            <w:tcW w:w="1585" w:type="pct"/>
-          </w:tcPr>
-          <w:p>
-            <w:pPr>
-              <w:jc w:val="center"/>
-              <w:cnfStyle w:val="000000000000" w:firstRow="0" w:lastRow="0" w:firstColumn="0" w:lastColumn="0" w:oddVBand="0" w:evenVBand="0" w:oddHBand="0" w:evenHBand="0" w:firstRowFirstColumn="0" w:firstRowLastColumn="0" w:lastRowFirstColumn="0" w:lastRowLastColumn="0"/>
+              <w:t>laneado semana</w:t>
+            </w:r>
+            <w:proofErr w:type="gramEnd"/>
+            <w:r>
               <w:rPr>
                 <w:rFonts w:ascii="Arial Narrow" w:hAnsi="Arial Narrow" w:cs="Arial"/>
                 <w:sz w:val="24"/>
                 <w:szCs w:val="24"/>
               </w:rPr>
-            </w:pPr>
-            <w:r>
+              <w:t xml:space="preserve"> del 14 / 10 / 2018</w:t>
+            </w:r>
+          </w:p>
+        </w:tc>
+        <w:tc>
+          <w:tcPr>
+            <w:tcW w:w="1585" w:type="pct"/>
+          </w:tcPr>
+          <w:p>
+            <w:pPr>
+              <w:jc w:val="center"/>
+              <w:cnfStyle w:val="000000000000" w:firstRow="0" w:lastRow="0" w:firstColumn="0" w:lastColumn="0" w:oddVBand="0" w:evenVBand="0" w:oddHBand="0" w:evenHBand="0" w:firstRowFirstColumn="0" w:firstRowLastColumn="0" w:lastRowFirstColumn="0" w:lastRowLastColumn="0"/>
               <w:rPr>
                 <w:rFonts w:ascii="Arial Narrow" w:hAnsi="Arial Narrow" w:cs="Arial"/>
                 <w:sz w:val="24"/>
                 <w:szCs w:val="24"/>
               </w:rPr>
-              <w:t>14.6 %</w:t>
-            </w:r>
-          </w:p>
-        </w:tc>
-        <w:tc>
-          <w:tcPr>
-            <w:tcW w:w="1585" w:type="pct"/>
-          </w:tcPr>
-          <w:p>
-            <w:pPr>
-              <w:jc w:val="center"/>
-              <w:cnfStyle w:val="000000000000" w:firstRow="0" w:lastRow="0" w:firstColumn="0" w:lastColumn="0" w:oddVBand="0" w:evenVBand="0" w:oddHBand="0" w:evenHBand="0" w:firstRowFirstColumn="0" w:firstRowLastColumn="0" w:lastRowFirstColumn="0" w:lastRowLastColumn="0"/>
+            </w:pPr>
+            <w:r>
               <w:rPr>
                 <w:rFonts w:ascii="Arial Narrow" w:hAnsi="Arial Narrow" w:cs="Arial"/>
                 <w:sz w:val="24"/>
                 <w:szCs w:val="24"/>
               </w:rPr>
-            </w:pPr>
+              <w:t>1</w:t>
+            </w:r>
             <w:r>
               <w:rPr>
                 <w:rFonts w:ascii="Arial Narrow" w:hAnsi="Arial Narrow" w:cs="Arial"/>
                 <w:sz w:val="24"/>
                 <w:szCs w:val="24"/>
               </w:rPr>
-              <w:t>14.6 %</w:t>
+              <w:t>6</w:t>
+            </w:r>
+            <w:r>
+              <w:rPr>
+                <w:rFonts w:ascii="Arial Narrow" w:hAnsi="Arial Narrow" w:cs="Arial"/>
+                <w:sz w:val="24"/>
+                <w:szCs w:val="24"/>
+              </w:rPr>
+              <w:t>.</w:t>
+            </w:r>
+            <w:r>
+              <w:rPr>
+                <w:rFonts w:ascii="Arial Narrow" w:hAnsi="Arial Narrow" w:cs="Arial"/>
+                <w:sz w:val="24"/>
+                <w:szCs w:val="24"/>
+              </w:rPr>
+              <w:t>1</w:t>
+            </w:r>
+            <w:r>
+              <w:rPr>
+                <w:rFonts w:ascii="Arial Narrow" w:hAnsi="Arial Narrow" w:cs="Arial"/>
+                <w:sz w:val="24"/>
+                <w:szCs w:val="24"/>
+              </w:rPr>
+              <w:t xml:space="preserve"> %</w:t>
+            </w:r>
+          </w:p>
+        </w:tc>
+        <w:tc>
+          <w:tcPr>
+            <w:tcW w:w="1585" w:type="pct"/>
+          </w:tcPr>
+          <w:p>
+            <w:pPr>
+              <w:jc w:val="center"/>
+              <w:cnfStyle w:val="000000000000" w:firstRow="0" w:lastRow="0" w:firstColumn="0" w:lastColumn="0" w:oddVBand="0" w:evenVBand="0" w:oddHBand="0" w:evenHBand="0" w:firstRowFirstColumn="0" w:firstRowLastColumn="0" w:lastRowFirstColumn="0" w:lastRowLastColumn="0"/>
+              <w:rPr>
+                <w:rFonts w:ascii="Arial Narrow" w:hAnsi="Arial Narrow" w:cs="Arial"/>
+                <w:sz w:val="24"/>
+                <w:szCs w:val="24"/>
+              </w:rPr>
+            </w:pPr>
+            <w:r>
+              <w:rPr>
+                <w:rFonts w:ascii="Arial Narrow" w:hAnsi="Arial Narrow" w:cs="Arial"/>
+                <w:sz w:val="24"/>
+                <w:szCs w:val="24"/>
+              </w:rPr>
+              <w:t>16</w:t>
+            </w:r>
+            <w:r>
+              <w:rPr>
+                <w:rFonts w:ascii="Arial Narrow" w:hAnsi="Arial Narrow" w:cs="Arial"/>
+                <w:sz w:val="24"/>
+                <w:szCs w:val="24"/>
+              </w:rPr>
+              <w:t>.</w:t>
+            </w:r>
+            <w:r>
+              <w:rPr>
+                <w:rFonts w:ascii="Arial Narrow" w:hAnsi="Arial Narrow" w:cs="Arial"/>
+                <w:sz w:val="24"/>
+                <w:szCs w:val="24"/>
+              </w:rPr>
+              <w:t>1</w:t>
+            </w:r>
+            <w:r>
+              <w:rPr>
+                <w:rFonts w:ascii="Arial Narrow" w:hAnsi="Arial Narrow" w:cs="Arial"/>
+                <w:sz w:val="24"/>
+                <w:szCs w:val="24"/>
+              </w:rPr>
+              <w:t xml:space="preserve"> %</w:t>
             </w:r>
           </w:p>
         </w:tc>
@@ -5671,32 +5851,148 @@
                 <w:sz w:val="24"/>
                 <w:szCs w:val="24"/>
               </w:rPr>
-              <w:t>24.9 %</w:t>
-            </w:r>
-          </w:p>
-        </w:tc>
-        <w:tc>
-          <w:tcPr>
-            <w:tcW w:w="1585" w:type="pct"/>
-          </w:tcPr>
-          <w:p>
-            <w:pPr>
-              <w:jc w:val="center"/>
-              <w:cnfStyle w:val="000000000000" w:firstRow="0" w:lastRow="0" w:firstColumn="0" w:lastColumn="0" w:oddVBand="0" w:evenVBand="0" w:oddHBand="0" w:evenHBand="0" w:firstRowFirstColumn="0" w:firstRowLastColumn="0" w:lastRowFirstColumn="0" w:lastRowLastColumn="0"/>
+              <w:t>2</w:t>
+            </w:r>
+            <w:r>
               <w:rPr>
                 <w:rFonts w:ascii="Arial Narrow" w:hAnsi="Arial Narrow" w:cs="Arial"/>
                 <w:sz w:val="24"/>
                 <w:szCs w:val="24"/>
               </w:rPr>
-            </w:pPr>
+              <w:t>7</w:t>
+            </w:r>
             <w:r>
               <w:rPr>
                 <w:rFonts w:ascii="Arial Narrow" w:hAnsi="Arial Narrow" w:cs="Arial"/>
                 <w:sz w:val="24"/>
                 <w:szCs w:val="24"/>
               </w:rPr>
-              <w:t>24.9 %</w:t>
-            </w:r>
+              <w:t>.</w:t>
+            </w:r>
+            <w:r>
+              <w:rPr>
+                <w:rFonts w:ascii="Arial Narrow" w:hAnsi="Arial Narrow" w:cs="Arial"/>
+                <w:sz w:val="24"/>
+                <w:szCs w:val="24"/>
+              </w:rPr>
+              <w:t>7</w:t>
+            </w:r>
+            <w:r>
+              <w:rPr>
+                <w:rFonts w:ascii="Arial Narrow" w:hAnsi="Arial Narrow" w:cs="Arial"/>
+                <w:sz w:val="24"/>
+                <w:szCs w:val="24"/>
+              </w:rPr>
+              <w:t xml:space="preserve"> %</w:t>
+            </w:r>
+          </w:p>
+        </w:tc>
+        <w:tc>
+          <w:tcPr>
+            <w:tcW w:w="1585" w:type="pct"/>
+          </w:tcPr>
+          <w:p>
+            <w:pPr>
+              <w:jc w:val="center"/>
+              <w:cnfStyle w:val="000000000000" w:firstRow="0" w:lastRow="0" w:firstColumn="0" w:lastColumn="0" w:oddVBand="0" w:evenVBand="0" w:oddHBand="0" w:evenHBand="0" w:firstRowFirstColumn="0" w:firstRowLastColumn="0" w:lastRowFirstColumn="0" w:lastRowLastColumn="0"/>
+              <w:rPr>
+                <w:rFonts w:ascii="Arial Narrow" w:hAnsi="Arial Narrow" w:cs="Arial"/>
+                <w:sz w:val="24"/>
+                <w:szCs w:val="24"/>
+              </w:rPr>
+            </w:pPr>
+            <w:r>
+              <w:rPr>
+                <w:rFonts w:ascii="Arial Narrow" w:hAnsi="Arial Narrow" w:cs="Arial"/>
+                <w:sz w:val="24"/>
+                <w:szCs w:val="24"/>
+              </w:rPr>
+              <w:t>2</w:t>
+            </w:r>
+            <w:r>
+              <w:rPr>
+                <w:rFonts w:ascii="Arial Narrow" w:hAnsi="Arial Narrow" w:cs="Arial"/>
+                <w:sz w:val="24"/>
+                <w:szCs w:val="24"/>
+              </w:rPr>
+              <w:t>7</w:t>
+            </w:r>
+            <w:r>
+              <w:rPr>
+                <w:rFonts w:ascii="Arial Narrow" w:hAnsi="Arial Narrow" w:cs="Arial"/>
+                <w:sz w:val="24"/>
+                <w:szCs w:val="24"/>
+              </w:rPr>
+              <w:t>.</w:t>
+            </w:r>
+            <w:r>
+              <w:rPr>
+                <w:rFonts w:ascii="Arial Narrow" w:hAnsi="Arial Narrow" w:cs="Arial"/>
+                <w:sz w:val="24"/>
+                <w:szCs w:val="24"/>
+              </w:rPr>
+              <w:t>7</w:t>
+            </w:r>
+            <w:bookmarkStart w:id="1" w:name="_GoBack"/>
+            <w:bookmarkEnd w:id="1"/>
+            <w:r>
+              <w:rPr>
+                <w:rFonts w:ascii="Arial Narrow" w:hAnsi="Arial Narrow" w:cs="Arial"/>
+                <w:sz w:val="24"/>
+                <w:szCs w:val="24"/>
+              </w:rPr>
+              <w:t xml:space="preserve"> %</w:t>
+            </w:r>
+          </w:p>
+        </w:tc>
+      </w:tr>
+      <w:tr>
+        <w:tc>
+          <w:tcPr>
+            <w:cnfStyle w:val="001000000000" w:firstRow="0" w:lastRow="0" w:firstColumn="1" w:lastColumn="0" w:oddVBand="0" w:evenVBand="0" w:oddHBand="0" w:evenHBand="0" w:firstRowFirstColumn="0" w:firstRowLastColumn="0" w:lastRowFirstColumn="0" w:lastRowLastColumn="0"/>
+            <w:tcW w:w="1830" w:type="pct"/>
+          </w:tcPr>
+          <w:p>
+            <w:pPr>
+              <w:jc w:val="center"/>
+              <w:rPr>
+                <w:rFonts w:ascii="Arial Narrow" w:hAnsi="Arial Narrow" w:cs="Arial"/>
+                <w:sz w:val="24"/>
+                <w:szCs w:val="24"/>
+              </w:rPr>
+            </w:pPr>
+          </w:p>
+        </w:tc>
+        <w:tc>
+          <w:tcPr>
+            <w:tcW w:w="1585" w:type="pct"/>
+          </w:tcPr>
+          <w:p>
+            <w:pPr>
+              <w:jc w:val="center"/>
+              <w:cnfStyle w:val="000000000000" w:firstRow="0" w:lastRow="0" w:firstColumn="0" w:lastColumn="0" w:oddVBand="0" w:evenVBand="0" w:oddHBand="0" w:evenHBand="0" w:firstRowFirstColumn="0" w:firstRowLastColumn="0" w:lastRowFirstColumn="0" w:lastRowLastColumn="0"/>
+              <w:rPr>
+                <w:rFonts w:ascii="Arial Narrow" w:hAnsi="Arial Narrow" w:cs="Arial"/>
+                <w:sz w:val="24"/>
+                <w:szCs w:val="24"/>
+              </w:rPr>
+            </w:pPr>
+          </w:p>
+        </w:tc>
+        <w:tc>
+          <w:tcPr>
+            <w:tcW w:w="1585" w:type="pct"/>
+          </w:tcPr>
+          <w:p>
+            <w:pPr>
+              <w:jc w:val="center"/>
+              <w:cnfStyle w:val="000000000000" w:firstRow="0" w:lastRow="0" w:firstColumn="0" w:lastColumn="0" w:oddVBand="0" w:evenVBand="0" w:oddHBand="0" w:evenHBand="0" w:firstRowFirstColumn="0" w:firstRowLastColumn="0" w:lastRowFirstColumn="0" w:lastRowLastColumn="0"/>
+              <w:rPr>
+                <w:rFonts w:ascii="Arial Narrow" w:hAnsi="Arial Narrow" w:cs="Arial"/>
+                <w:sz w:val="24"/>
+                <w:szCs w:val="24"/>
+              </w:rPr>
+            </w:pPr>
           </w:p>
         </w:tc>
       </w:tr>
@@ -5736,7 +6032,7 @@
 </file>
 
 <file path=word/endnotes.xml><?xml version="1.0" encoding="utf-8"?>
-<w:endnotes xmlns:wpc="http://schemas.microsoft.com/office/word/2010/wordprocessingCanvas" xmlns:cx="http://schemas.microsoft.com/office/drawing/2014/chartex" xmlns:mc="http://schemas.openxmlformats.org/markup-compatibility/2006" xmlns:o="urn:schemas-microsoft-com:office:office" xmlns:r="http://schemas.openxmlformats.org/officeDocument/2006/relationships" xmlns:m="http://schemas.openxmlformats.org/officeDocument/2006/math" xmlns:v="urn:schemas-microsoft-com:vml" xmlns:wp14="http://schemas.microsoft.com/office/word/2010/wordprocessingDrawing" xmlns:wp="http://schemas.openxmlformats.org/drawingml/2006/wordprocessingDrawing" xmlns:w10="urn:schemas-microsoft-com:office:word" xmlns:w="http://schemas.openxmlformats.org/wordprocessingml/2006/main" xmlns:w14="http://schemas.microsoft.com/office/word/2010/wordml" xmlns:w15="http://schemas.microsoft.com/office/word/2012/wordml" xmlns:w16se="http://schemas.microsoft.com/office/word/2015/wordml/symex" xmlns:wpg="http://schemas.microsoft.com/office/word/2010/wordprocessingGroup" xmlns:wpi="http://schemas.microsoft.com/office/word/2010/wordprocessingInk" xmlns:wne="http://schemas.microsoft.com/office/word/2006/wordml" xmlns:wps="http://schemas.microsoft.com/office/word/2010/wordprocessingShape" mc:Ignorable="w14 w15 w16se wp14">
+<w:endnotes xmlns:wpc="http://schemas.microsoft.com/office/word/2010/wordprocessingCanvas" xmlns:cx="http://schemas.microsoft.com/office/drawing/2014/chartex" xmlns:cx1="http://schemas.microsoft.com/office/drawing/2015/9/8/chartex" xmlns:cx2="http://schemas.microsoft.com/office/drawing/2015/10/21/chartex" xmlns:cx3="http://schemas.microsoft.com/office/drawing/2016/5/9/chartex" xmlns:cx4="http://schemas.microsoft.com/office/drawing/2016/5/10/chartex" xmlns:cx5="http://schemas.microsoft.com/office/drawing/2016/5/11/chartex" xmlns:cx6="http://schemas.microsoft.com/office/drawing/2016/5/12/chartex" xmlns:cx7="http://schemas.microsoft.com/office/drawing/2016/5/13/chartex" xmlns:cx8="http://schemas.microsoft.com/office/drawing/2016/5/14/chartex" xmlns:mc="http://schemas.openxmlformats.org/markup-compatibility/2006" xmlns:aink="http://schemas.microsoft.com/office/drawing/2016/ink" xmlns:am3d="http://schemas.microsoft.com/office/drawing/2017/model3d" xmlns:o="urn:schemas-microsoft-com:office:office" xmlns:r="http://schemas.openxmlformats.org/officeDocument/2006/relationships" xmlns:m="http://schemas.openxmlformats.org/officeDocument/2006/math" xmlns:v="urn:schemas-microsoft-com:vml" xmlns:wp14="http://schemas.microsoft.com/office/word/2010/wordprocessingDrawing" xmlns:wp="http://schemas.openxmlformats.org/drawingml/2006/wordprocessingDrawing" xmlns:w10="urn:schemas-microsoft-com:office:word" xmlns:w="http://schemas.openxmlformats.org/wordprocessingml/2006/main" xmlns:w14="http://schemas.microsoft.com/office/word/2010/wordml" xmlns:w15="http://schemas.microsoft.com/office/word/2012/wordml" xmlns:w16cid="http://schemas.microsoft.com/office/word/2016/wordml/cid" xmlns:w16se="http://schemas.microsoft.com/office/word/2015/wordml/symex" xmlns:wpg="http://schemas.microsoft.com/office/word/2010/wordprocessingGroup" xmlns:wpi="http://schemas.microsoft.com/office/word/2010/wordprocessingInk" xmlns:wne="http://schemas.microsoft.com/office/word/2006/wordml" xmlns:wps="http://schemas.microsoft.com/office/word/2010/wordprocessingShape" mc:Ignorable="w14 w15 w16se w16cid wp14">
   <w:endnote w:type="separator" w:id="-1">
     <w:p>
       <w:pPr>
@@ -5761,7 +6057,7 @@
 </file>
 
 <file path=word/footer1.xml><?xml version="1.0" encoding="utf-8"?>
-<w:ftr xmlns:wpc="http://schemas.microsoft.com/office/word/2010/wordprocessingCanvas" xmlns:cx="http://schemas.microsoft.com/office/drawing/2014/chartex" xmlns:mc="http://schemas.openxmlformats.org/markup-compatibility/2006" xmlns:o="urn:schemas-microsoft-com:office:office" xmlns:r="http://schemas.openxmlformats.org/officeDocument/2006/relationships" xmlns:m="http://schemas.openxmlformats.org/officeDocument/2006/math" xmlns:v="urn:schemas-microsoft-com:vml" xmlns:wp14="http://schemas.microsoft.com/office/word/2010/wordprocessingDrawing" xmlns:wp="http://schemas.openxmlformats.org/drawingml/2006/wordprocessingDrawing" xmlns:w10="urn:schemas-microsoft-com:office:word" xmlns:w="http://schemas.openxmlformats.org/wordprocessingml/2006/main" xmlns:w14="http://schemas.microsoft.com/office/word/2010/wordml" xmlns:w15="http://schemas.microsoft.com/office/word/2012/wordml" xmlns:w16se="http://schemas.microsoft.com/office/word/2015/wordml/symex" xmlns:wpg="http://schemas.microsoft.com/office/word/2010/wordprocessingGroup" xmlns:wpi="http://schemas.microsoft.com/office/word/2010/wordprocessingInk" xmlns:wne="http://schemas.microsoft.com/office/word/2006/wordml" xmlns:wps="http://schemas.microsoft.com/office/word/2010/wordprocessingShape" mc:Ignorable="w14 w15 w16se wp14">
+<w:ftr xmlns:wpc="http://schemas.microsoft.com/office/word/2010/wordprocessingCanvas" xmlns:cx="http://schemas.microsoft.com/office/drawing/2014/chartex" xmlns:cx1="http://schemas.microsoft.com/office/drawing/2015/9/8/chartex" xmlns:cx2="http://schemas.microsoft.com/office/drawing/2015/10/21/chartex" xmlns:cx3="http://schemas.microsoft.com/office/drawing/2016/5/9/chartex" xmlns:cx4="http://schemas.microsoft.com/office/drawing/2016/5/10/chartex" xmlns:cx5="http://schemas.microsoft.com/office/drawing/2016/5/11/chartex" xmlns:cx6="http://schemas.microsoft.com/office/drawing/2016/5/12/chartex" xmlns:cx7="http://schemas.microsoft.com/office/drawing/2016/5/13/chartex" xmlns:cx8="http://schemas.microsoft.com/office/drawing/2016/5/14/chartex" xmlns:mc="http://schemas.openxmlformats.org/markup-compatibility/2006" xmlns:aink="http://schemas.microsoft.com/office/drawing/2016/ink" xmlns:am3d="http://schemas.microsoft.com/office/drawing/2017/model3d" xmlns:o="urn:schemas-microsoft-com:office:office" xmlns:r="http://schemas.openxmlformats.org/officeDocument/2006/relationships" xmlns:m="http://schemas.openxmlformats.org/officeDocument/2006/math" xmlns:v="urn:schemas-microsoft-com:vml" xmlns:wp14="http://schemas.microsoft.com/office/word/2010/wordprocessingDrawing" xmlns:wp="http://schemas.openxmlformats.org/drawingml/2006/wordprocessingDrawing" xmlns:w10="urn:schemas-microsoft-com:office:word" xmlns:w="http://schemas.openxmlformats.org/wordprocessingml/2006/main" xmlns:w14="http://schemas.microsoft.com/office/word/2010/wordml" xmlns:w15="http://schemas.microsoft.com/office/word/2012/wordml" xmlns:w16cid="http://schemas.microsoft.com/office/word/2016/wordml/cid" xmlns:w16se="http://schemas.microsoft.com/office/word/2015/wordml/symex" xmlns:wpg="http://schemas.microsoft.com/office/word/2010/wordprocessingGroup" xmlns:wpi="http://schemas.microsoft.com/office/word/2010/wordprocessingInk" xmlns:wne="http://schemas.microsoft.com/office/word/2006/wordml" xmlns:wps="http://schemas.microsoft.com/office/word/2010/wordprocessingShape" mc:Ignorable="w14 w15 w16se w16cid wp14">
   <w:p>
     <w:pPr>
       <w:pStyle w:val="Piedepgina"/>
@@ -5912,7 +6208,7 @@
 </file>
 
 <file path=word/footnotes.xml><?xml version="1.0" encoding="utf-8"?>
-<w:footnotes xmlns:wpc="http://schemas.microsoft.com/office/word/2010/wordprocessingCanvas" xmlns:cx="http://schemas.microsoft.com/office/drawing/2014/chartex" xmlns:mc="http://schemas.openxmlformats.org/markup-compatibility/2006" xmlns:o="urn:schemas-microsoft-com:office:office" xmlns:r="http://schemas.openxmlformats.org/officeDocument/2006/relationships" xmlns:m="http://schemas.openxmlformats.org/officeDocument/2006/math" xmlns:v="urn:schemas-microsoft-com:vml" xmlns:wp14="http://schemas.microsoft.com/office/word/2010/wordprocessingDrawing" xmlns:wp="http://schemas.openxmlformats.org/drawingml/2006/wordprocessingDrawing" xmlns:w10="urn:schemas-microsoft-com:office:word" xmlns:w="http://schemas.openxmlformats.org/wordprocessingml/2006/main" xmlns:w14="http://schemas.microsoft.com/office/word/2010/wordml" xmlns:w15="http://schemas.microsoft.com/office/word/2012/wordml" xmlns:w16se="http://schemas.microsoft.com/office/word/2015/wordml/symex" xmlns:wpg="http://schemas.microsoft.com/office/word/2010/wordprocessingGroup" xmlns:wpi="http://schemas.microsoft.com/office/word/2010/wordprocessingInk" xmlns:wne="http://schemas.microsoft.com/office/word/2006/wordml" xmlns:wps="http://schemas.microsoft.com/office/word/2010/wordprocessingShape" mc:Ignorable="w14 w15 w16se wp14">
+<w:footnotes xmlns:wpc="http://schemas.microsoft.com/office/word/2010/wordprocessingCanvas" xmlns:cx="http://schemas.microsoft.com/office/drawing/2014/chartex" xmlns:cx1="http://schemas.microsoft.com/office/drawing/2015/9/8/chartex" xmlns:cx2="http://schemas.microsoft.com/office/drawing/2015/10/21/chartex" xmlns:cx3="http://schemas.microsoft.com/office/drawing/2016/5/9/chartex" xmlns:cx4="http://schemas.microsoft.com/office/drawing/2016/5/10/chartex" xmlns:cx5="http://schemas.microsoft.com/office/drawing/2016/5/11/chartex" xmlns:cx6="http://schemas.microsoft.com/office/drawing/2016/5/12/chartex" xmlns:cx7="http://schemas.microsoft.com/office/drawing/2016/5/13/chartex" xmlns:cx8="http://schemas.microsoft.com/office/drawing/2016/5/14/chartex" xmlns:mc="http://schemas.openxmlformats.org/markup-compatibility/2006" xmlns:aink="http://schemas.microsoft.com/office/drawing/2016/ink" xmlns:am3d="http://schemas.microsoft.com/office/drawing/2017/model3d" xmlns:o="urn:schemas-microsoft-com:office:office" xmlns:r="http://schemas.openxmlformats.org/officeDocument/2006/relationships" xmlns:m="http://schemas.openxmlformats.org/officeDocument/2006/math" xmlns:v="urn:schemas-microsoft-com:vml" xmlns:wp14="http://schemas.microsoft.com/office/word/2010/wordprocessingDrawing" xmlns:wp="http://schemas.openxmlformats.org/drawingml/2006/wordprocessingDrawing" xmlns:w10="urn:schemas-microsoft-com:office:word" xmlns:w="http://schemas.openxmlformats.org/wordprocessingml/2006/main" xmlns:w14="http://schemas.microsoft.com/office/word/2010/wordml" xmlns:w15="http://schemas.microsoft.com/office/word/2012/wordml" xmlns:w16cid="http://schemas.microsoft.com/office/word/2016/wordml/cid" xmlns:w16se="http://schemas.microsoft.com/office/word/2015/wordml/symex" xmlns:wpg="http://schemas.microsoft.com/office/word/2010/wordprocessingGroup" xmlns:wpi="http://schemas.microsoft.com/office/word/2010/wordprocessingInk" xmlns:wne="http://schemas.microsoft.com/office/word/2006/wordml" xmlns:wps="http://schemas.microsoft.com/office/word/2010/wordprocessingShape" mc:Ignorable="w14 w15 w16se w16cid wp14">
   <w:footnote w:type="separator" w:id="-1">
     <w:p>
       <w:pPr>
@@ -5937,14 +6233,14 @@
 </file>
 
 <file path=word/header1.xml><?xml version="1.0" encoding="utf-8"?>
-<w:hdr xmlns:wpc="http://schemas.microsoft.com/office/word/2010/wordprocessingCanvas" xmlns:cx="http://schemas.microsoft.com/office/drawing/2014/chartex" xmlns:mc="http://schemas.openxmlformats.org/markup-compatibility/2006" xmlns:o="urn:schemas-microsoft-com:office:office" xmlns:r="http://schemas.openxmlformats.org/officeDocument/2006/relationships" xmlns:m="http://schemas.openxmlformats.org/officeDocument/2006/math" xmlns:v="urn:schemas-microsoft-com:vml" xmlns:wp14="http://schemas.microsoft.com/office/word/2010/wordprocessingDrawing" xmlns:wp="http://schemas.openxmlformats.org/drawingml/2006/wordprocessingDrawing" xmlns:w10="urn:schemas-microsoft-com:office:word" xmlns:w="http://schemas.openxmlformats.org/wordprocessingml/2006/main" xmlns:w14="http://schemas.microsoft.com/office/word/2010/wordml" xmlns:w15="http://schemas.microsoft.com/office/word/2012/wordml" xmlns:w16se="http://schemas.microsoft.com/office/word/2015/wordml/symex" xmlns:wpg="http://schemas.microsoft.com/office/word/2010/wordprocessingGroup" xmlns:wpi="http://schemas.microsoft.com/office/word/2010/wordprocessingInk" xmlns:wne="http://schemas.microsoft.com/office/word/2006/wordml" xmlns:wps="http://schemas.microsoft.com/office/word/2010/wordprocessingShape" mc:Ignorable="w14 w15 w16se wp14">
+<w:hdr xmlns:wpc="http://schemas.microsoft.com/office/word/2010/wordprocessingCanvas" xmlns:cx="http://schemas.microsoft.com/office/drawing/2014/chartex" xmlns:cx1="http://schemas.microsoft.com/office/drawing/2015/9/8/chartex" xmlns:cx2="http://schemas.microsoft.com/office/drawing/2015/10/21/chartex" xmlns:cx3="http://schemas.microsoft.com/office/drawing/2016/5/9/chartex" xmlns:cx4="http://schemas.microsoft.com/office/drawing/2016/5/10/chartex" xmlns:cx5="http://schemas.microsoft.com/office/drawing/2016/5/11/chartex" xmlns:cx6="http://schemas.microsoft.com/office/drawing/2016/5/12/chartex" xmlns:cx7="http://schemas.microsoft.com/office/drawing/2016/5/13/chartex" xmlns:cx8="http://schemas.microsoft.com/office/drawing/2016/5/14/chartex" xmlns:mc="http://schemas.openxmlformats.org/markup-compatibility/2006" xmlns:aink="http://schemas.microsoft.com/office/drawing/2016/ink" xmlns:am3d="http://schemas.microsoft.com/office/drawing/2017/model3d" xmlns:o="urn:schemas-microsoft-com:office:office" xmlns:r="http://schemas.openxmlformats.org/officeDocument/2006/relationships" xmlns:m="http://schemas.openxmlformats.org/officeDocument/2006/math" xmlns:v="urn:schemas-microsoft-com:vml" xmlns:wp14="http://schemas.microsoft.com/office/word/2010/wordprocessingDrawing" xmlns:wp="http://schemas.openxmlformats.org/drawingml/2006/wordprocessingDrawing" xmlns:w10="urn:schemas-microsoft-com:office:word" xmlns:w="http://schemas.openxmlformats.org/wordprocessingml/2006/main" xmlns:w14="http://schemas.microsoft.com/office/word/2010/wordml" xmlns:w15="http://schemas.microsoft.com/office/word/2012/wordml" xmlns:w16cid="http://schemas.microsoft.com/office/word/2016/wordml/cid" xmlns:w16se="http://schemas.microsoft.com/office/word/2015/wordml/symex" xmlns:wpg="http://schemas.microsoft.com/office/word/2010/wordprocessingGroup" xmlns:wpi="http://schemas.microsoft.com/office/word/2010/wordprocessingInk" xmlns:wne="http://schemas.microsoft.com/office/word/2006/wordml" xmlns:wps="http://schemas.microsoft.com/office/word/2010/wordprocessingShape" mc:Ignorable="w14 w15 w16se w16cid wp14">
   <w:p>
     <w:pPr>
       <w:pStyle w:val="Encabezado"/>
       <w:jc w:val="center"/>
       <w:rPr>
         <w:rFonts w:ascii="Arial Black" w:hAnsi="Arial Black" w:cs="Arial"/>
-        <w:sz w:val="24"/>
+        <w:sz w:val="32"/>
       </w:rPr>
     </w:pPr>
     <w:r>
@@ -6134,7 +6430,7 @@
             </wp:anchor>
           </w:drawing>
         </mc:Choice>
-        <mc:Fallback xmlns:w16cid="http://schemas.microsoft.com/office/word/2016/wordml/cid" xmlns:am3d="http://schemas.microsoft.com/office/drawing/2017/model3d" xmlns:aink="http://schemas.microsoft.com/office/drawing/2016/ink" xmlns:cx8="http://schemas.microsoft.com/office/drawing/2016/5/14/chartex" xmlns:cx7="http://schemas.microsoft.com/office/drawing/2016/5/13/chartex" xmlns:cx6="http://schemas.microsoft.com/office/drawing/2016/5/12/chartex" xmlns:cx5="http://schemas.microsoft.com/office/drawing/2016/5/11/chartex" xmlns:cx4="http://schemas.microsoft.com/office/drawing/2016/5/10/chartex" xmlns:cx3="http://schemas.microsoft.com/office/drawing/2016/5/9/chartex" xmlns:cx2="http://schemas.microsoft.com/office/drawing/2015/10/21/chartex" xmlns:cx1="http://schemas.microsoft.com/office/drawing/2015/9/8/chartex">
+        <mc:Fallback>
           <w:pict>
             <v:roundrect w14:anchorId="177C025C" id="Rectángulo: esquinas redondeadas 6" o:spid="_x0000_s1026" style="position:absolute;margin-left:-43.5pt;margin-top:27.6pt;width:66pt;height:712.5pt;z-index:251661312;visibility:visible;mso-wrap-style:square;mso-width-percent:0;mso-height-percent:0;mso-wrap-distance-left:9pt;mso-wrap-distance-top:0;mso-wrap-distance-right:9pt;mso-wrap-distance-bottom:0;mso-position-horizontal:absolute;mso-position-horizontal-relative:text;mso-position-vertical:absolute;mso-position-vertical-relative:text;mso-width-percent:0;mso-height-percent:0;mso-width-relative:margin;mso-height-relative:margin;v-text-anchor:middle" arcsize="10923f" o:gfxdata="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" fillcolor="#c9c9c9 [1942]" stroked="f" strokeweight="1pt">
               <v:fill color2="#c9c9c9 [1942]" rotate="t" angle="90" colors="0 #747474;.5 #a9a9a9;1 #c9c9c9" focus="100%" type="gradient"/>
@@ -6224,7 +6520,7 @@
             </wp:anchor>
           </w:drawing>
         </mc:Choice>
-        <mc:Fallback xmlns:w16cid="http://schemas.microsoft.com/office/word/2016/wordml/cid" xmlns:am3d="http://schemas.microsoft.com/office/drawing/2017/model3d" xmlns:aink="http://schemas.microsoft.com/office/drawing/2016/ink" xmlns:cx8="http://schemas.microsoft.com/office/drawing/2016/5/14/chartex" xmlns:cx7="http://schemas.microsoft.com/office/drawing/2016/5/13/chartex" xmlns:cx6="http://schemas.microsoft.com/office/drawing/2016/5/12/chartex" xmlns:cx5="http://schemas.microsoft.com/office/drawing/2016/5/11/chartex" xmlns:cx4="http://schemas.microsoft.com/office/drawing/2016/5/10/chartex" xmlns:cx3="http://schemas.microsoft.com/office/drawing/2016/5/9/chartex" xmlns:cx2="http://schemas.microsoft.com/office/drawing/2015/10/21/chartex" xmlns:cx1="http://schemas.microsoft.com/office/drawing/2015/9/8/chartex">
+        <mc:Fallback>
           <w:pict>
             <v:shapetype w14:anchorId="7E8CEF72" id="_x0000_t6" coordsize="21600,21600" o:spt="6" path="m,l,21600r21600,xe">
               <v:stroke joinstyle="miter"/>
@@ -6282,7 +6578,14 @@
         <w:rFonts w:ascii="Arial Black" w:hAnsi="Arial Black" w:cs="Arial"/>
         <w:sz w:val="32"/>
       </w:rPr>
-      <w:t>S_</w:t>
+      <w:t>S</w:t>
+    </w:r>
+    <w:r>
+      <w:rPr>
+        <w:rFonts w:ascii="Arial Black" w:hAnsi="Arial Black" w:cs="Arial"/>
+        <w:sz w:val="32"/>
+      </w:rPr>
+      <w:t xml:space="preserve">EMANA </w:t>
     </w:r>
     <w:r>
       <w:rPr>
@@ -6296,7 +6599,7 @@
 </file>
 
 <file path=word/numbering.xml><?xml version="1.0" encoding="utf-8"?>
-<w:numbering xmlns:wpc="http://schemas.microsoft.com/office/word/2010/wordprocessingCanvas" xmlns:cx="http://schemas.microsoft.com/office/drawing/2014/chartex" xmlns:mc="http://schemas.openxmlformats.org/markup-compatibility/2006" xmlns:o="urn:schemas-microsoft-com:office:office" xmlns:r="http://schemas.openxmlformats.org/officeDocument/2006/relationships" xmlns:m="http://schemas.openxmlformats.org/officeDocument/2006/math" xmlns:v="urn:schemas-microsoft-com:vml" xmlns:wp14="http://schemas.microsoft.com/office/word/2010/wordprocessingDrawing" xmlns:wp="http://schemas.openxmlformats.org/drawingml/2006/wordprocessingDrawing" xmlns:w10="urn:schemas-microsoft-com:office:word" xmlns:w="http://schemas.openxmlformats.org/wordprocessingml/2006/main" xmlns:w14="http://schemas.microsoft.com/office/word/2010/wordml" xmlns:w15="http://schemas.microsoft.com/office/word/2012/wordml" xmlns:w16se="http://schemas.microsoft.com/office/word/2015/wordml/symex" xmlns:wpg="http://schemas.microsoft.com/office/word/2010/wordprocessingGroup" xmlns:wpi="http://schemas.microsoft.com/office/word/2010/wordprocessingInk" xmlns:wne="http://schemas.microsoft.com/office/word/2006/wordml" xmlns:wps="http://schemas.microsoft.com/office/word/2010/wordprocessingShape" mc:Ignorable="w14 w15 w16se wp14">
+<w:numbering xmlns:wpc="http://schemas.microsoft.com/office/word/2010/wordprocessingCanvas" xmlns:cx="http://schemas.microsoft.com/office/drawing/2014/chartex" xmlns:cx1="http://schemas.microsoft.com/office/drawing/2015/9/8/chartex" xmlns:cx2="http://schemas.microsoft.com/office/drawing/2015/10/21/chartex" xmlns:cx3="http://schemas.microsoft.com/office/drawing/2016/5/9/chartex" xmlns:cx4="http://schemas.microsoft.com/office/drawing/2016/5/10/chartex" xmlns:cx5="http://schemas.microsoft.com/office/drawing/2016/5/11/chartex" xmlns:cx6="http://schemas.microsoft.com/office/drawing/2016/5/12/chartex" xmlns:cx7="http://schemas.microsoft.com/office/drawing/2016/5/13/chartex" xmlns:cx8="http://schemas.microsoft.com/office/drawing/2016/5/14/chartex" xmlns:mc="http://schemas.openxmlformats.org/markup-compatibility/2006" xmlns:aink="http://schemas.microsoft.com/office/drawing/2016/ink" xmlns:am3d="http://schemas.microsoft.com/office/drawing/2017/model3d" xmlns:o="urn:schemas-microsoft-com:office:office" xmlns:r="http://schemas.openxmlformats.org/officeDocument/2006/relationships" xmlns:m="http://schemas.openxmlformats.org/officeDocument/2006/math" xmlns:v="urn:schemas-microsoft-com:vml" xmlns:wp14="http://schemas.microsoft.com/office/word/2010/wordprocessingDrawing" xmlns:wp="http://schemas.openxmlformats.org/drawingml/2006/wordprocessingDrawing" xmlns:w10="urn:schemas-microsoft-com:office:word" xmlns:w="http://schemas.openxmlformats.org/wordprocessingml/2006/main" xmlns:w14="http://schemas.microsoft.com/office/word/2010/wordml" xmlns:w15="http://schemas.microsoft.com/office/word/2012/wordml" xmlns:w16cid="http://schemas.microsoft.com/office/word/2016/wordml/cid" xmlns:w16se="http://schemas.microsoft.com/office/word/2015/wordml/symex" xmlns:wpg="http://schemas.microsoft.com/office/word/2010/wordprocessingGroup" xmlns:wpi="http://schemas.microsoft.com/office/word/2010/wordprocessingInk" xmlns:wne="http://schemas.microsoft.com/office/word/2006/wordml" xmlns:wps="http://schemas.microsoft.com/office/word/2010/wordprocessingShape" mc:Ignorable="w14 w15 w16se w16cid wp14">
   <w:abstractNum w:abstractNumId="0" w15:restartNumberingAfterBreak="0">
     <w:nsid w:val="05500233"/>
     <w:multiLevelType w:val="hybridMultilevel"/>
@@ -8499,7 +8802,7 @@
 </file>
 
 <file path=word/styles.xml><?xml version="1.0" encoding="utf-8"?>
-<w:styles xmlns:mc="http://schemas.openxmlformats.org/markup-compatibility/2006" xmlns:r="http://schemas.openxmlformats.org/officeDocument/2006/relationships" xmlns:w="http://schemas.openxmlformats.org/wordprocessingml/2006/main" xmlns:w14="http://schemas.microsoft.com/office/word/2010/wordml" xmlns:w15="http://schemas.microsoft.com/office/word/2012/wordml" xmlns:w16se="http://schemas.microsoft.com/office/word/2015/wordml/symex" mc:Ignorable="w14 w15 w16se">
+<w:styles xmlns:mc="http://schemas.openxmlformats.org/markup-compatibility/2006" xmlns:r="http://schemas.openxmlformats.org/officeDocument/2006/relationships" xmlns:w="http://schemas.openxmlformats.org/wordprocessingml/2006/main" xmlns:w14="http://schemas.microsoft.com/office/word/2010/wordml" xmlns:w15="http://schemas.microsoft.com/office/word/2012/wordml" xmlns:w16cid="http://schemas.microsoft.com/office/word/2016/wordml/cid" xmlns:w16se="http://schemas.microsoft.com/office/word/2015/wordml/symex" mc:Ignorable="w14 w15 w16se w16cid">
   <w:docDefaults>
     <w:rPrDefault>
       <w:rPr>
@@ -8515,7 +8818,7 @@
       </w:pPr>
     </w:pPrDefault>
   </w:docDefaults>
-  <w:latentStyles w:defLockedState="0" w:defUIPriority="99" w:defSemiHidden="0" w:defUnhideWhenUsed="0" w:defQFormat="0" w:count="371">
+  <w:latentStyles w:defLockedState="0" w:defUIPriority="99" w:defSemiHidden="0" w:defUnhideWhenUsed="0" w:defQFormat="0" w:count="375">
     <w:lsdException w:name="Normal" w:uiPriority="0" w:qFormat="1"/>
     <w:lsdException w:name="heading 1" w:uiPriority="9" w:qFormat="1"/>
     <w:lsdException w:name="heading 2" w:semiHidden="1" w:uiPriority="9" w:unhideWhenUsed="1" w:qFormat="1"/>
@@ -8621,7 +8924,6 @@
     <w:lsdException w:name="HTML Sample" w:semiHidden="1" w:unhideWhenUsed="1"/>
     <w:lsdException w:name="HTML Typewriter" w:semiHidden="1" w:unhideWhenUsed="1"/>
     <w:lsdException w:name="HTML Variable" w:semiHidden="1" w:unhideWhenUsed="1"/>
-    <w:lsdException w:name="Normal Table" w:semiHidden="1" w:unhideWhenUsed="1"/>
     <w:lsdException w:name="annotation subject" w:semiHidden="1" w:unhideWhenUsed="1"/>
     <w:lsdException w:name="No List" w:semiHidden="1" w:unhideWhenUsed="1"/>
     <w:lsdException w:name="Outline List 1" w:semiHidden="1" w:unhideWhenUsed="1"/>
@@ -8665,10 +8967,8 @@
     <w:lsdException w:name="Table Elegant" w:semiHidden="1" w:unhideWhenUsed="1"/>
     <w:lsdException w:name="Table Professional" w:semiHidden="1" w:unhideWhenUsed="1"/>
     <w:lsdException w:name="Table Subtle 1" w:semiHidden="1" w:unhideWhenUsed="1"/>
-    <w:lsdException w:name="Table Subtle 2" w:semiHidden="1" w:unhideWhenUsed="1"/>
     <w:lsdException w:name="Table Web 1" w:semiHidden="1" w:unhideWhenUsed="1"/>
     <w:lsdException w:name="Table Web 2" w:semiHidden="1" w:unhideWhenUsed="1"/>
-    <w:lsdException w:name="Table Web 3" w:semiHidden="1" w:unhideWhenUsed="1"/>
     <w:lsdException w:name="Balloon Text" w:semiHidden="1" w:unhideWhenUsed="1"/>
     <w:lsdException w:name="Table Grid" w:uiPriority="39"/>
     <w:lsdException w:name="Table Theme" w:semiHidden="1" w:unhideWhenUsed="1"/>
@@ -8887,6 +9187,10 @@
     <w:lsdException w:name="List Table 5 Dark Accent 6" w:uiPriority="50"/>
     <w:lsdException w:name="List Table 6 Colorful Accent 6" w:uiPriority="51"/>
     <w:lsdException w:name="List Table 7 Colorful Accent 6" w:uiPriority="52"/>
+    <w:lsdException w:name="Mention" w:semiHidden="1" w:unhideWhenUsed="1"/>
+    <w:lsdException w:name="Smart Hyperlink" w:semiHidden="1" w:unhideWhenUsed="1"/>
+    <w:lsdException w:name="Hashtag" w:semiHidden="1" w:unhideWhenUsed="1"/>
+    <w:lsdException w:name="Unresolved Mention" w:semiHidden="1" w:unhideWhenUsed="1"/>
   </w:latentStyles>
   <w:style w:type="paragraph" w:default="1" w:styleId="Normal">
     <w:name w:val="Normal"/>
@@ -9143,7 +9447,7 @@
       <w:szCs w:val="18"/>
     </w:rPr>
   </w:style>
-  <w:style w:type="table" w:styleId="Tabladecuadrcula1clara-nfasis5">
+  <w:style w:type="table" w:styleId="Tablaconcuadrcula1clara-nfasis5">
     <w:name w:val="Grid Table 1 Light Accent 5"/>
     <w:basedOn w:val="Tablanormal"/>
     <w:uiPriority w:val="46"/>
@@ -9200,7 +9504,7 @@
       </w:rPr>
     </w:tblStylePr>
   </w:style>
-  <w:style w:type="table" w:styleId="Tabladecuadrcula1clara-nfasis1">
+  <w:style w:type="table" w:styleId="Tablaconcuadrcula1clara-nfasis1">
     <w:name w:val="Grid Table 1 Light Accent 1"/>
     <w:basedOn w:val="Tablanormal"/>
     <w:uiPriority w:val="46"/>
@@ -9628,7 +9932,7 @@
 </file>
 
 <file path=customXml/itemProps1.xml><?xml version="1.0" encoding="utf-8"?>
-<ds:datastoreItem xmlns:ds="http://schemas.openxmlformats.org/officeDocument/2006/customXml" ds:itemID="{097F9F39-FFFF-49A0-9FA1-1B786644F029}">
+<ds:datastoreItem xmlns:ds="http://schemas.openxmlformats.org/officeDocument/2006/customXml" ds:itemID="{59DCC6D3-EA25-426D-82D5-8690E6611B5B}">
   <ds:schemaRefs>
     <ds:schemaRef ds:uri="http://schemas.openxmlformats.org/officeDocument/2006/bibliography"/>
   </ds:schemaRefs>

</xml_diff>